<commit_message>
Done till lab 3
</commit_message>
<xml_diff>
--- a/Lab 02/1907121/Assignment 2 1907121.docx
+++ b/Lab 02/1907121/Assignment 2 1907121.docx
@@ -2567,16 +2567,6 @@
           </wp:anchor>
         </w:drawing>
       </w:r>
-    </w:p>
-    <w:p>
-      <w:pPr>
-        <w:spacing w:before="240" w:after="120" w:line="360" w:lineRule="auto"/>
-        <w:jc w:val="both"/>
-        <w:rPr>
-          <w:rFonts w:ascii="Times New Roman" w:hAnsi="Times New Roman" w:cs="Times New Roman"/>
-          <w:sz w:val="28"/>
-        </w:rPr>
-      </w:pPr>
     </w:p>
     <w:p>
       <w:pPr>

</xml_diff>